<commit_message>
2nd pass Pss 6-16
</commit_message>
<xml_diff>
--- a/Psalms/006.docx
+++ b/Psalms/006.docx
@@ -1,6 +1,6 @@
 
 <file path=word/document.xml><?xml version="1.0" encoding="utf-8"?>
-<w:document xmlns:wpc="http://schemas.microsoft.com/office/word/2010/wordprocessingCanvas" xmlns:mo="http://schemas.microsoft.com/office/mac/office/2008/main" xmlns:mc="http://schemas.openxmlformats.org/markup-compatibility/2006" xmlns:mv="urn:schemas-microsoft-com:mac:vml" xmlns:o="urn:schemas-microsoft-com:office:office" xmlns:r="http://schemas.openxmlformats.org/officeDocument/2006/relationships" xmlns:m="http://schemas.openxmlformats.org/officeDocument/2006/math" xmlns:v="urn:schemas-microsoft-com:vml" xmlns:wp14="http://schemas.microsoft.com/office/word/2010/wordprocessingDrawing" xmlns:wp="http://schemas.openxmlformats.org/drawingml/2006/wordprocessingDrawing" xmlns:w10="urn:schemas-microsoft-com:office:word" xmlns:w="http://schemas.openxmlformats.org/wordprocessingml/2006/main" xmlns:w14="http://schemas.microsoft.com/office/word/2010/wordml" xmlns:w15="http://schemas.microsoft.com/office/word/2012/wordml" xmlns:wpg="http://schemas.microsoft.com/office/word/2010/wordprocessingGroup" xmlns:wpi="http://schemas.microsoft.com/office/word/2010/wordprocessingInk" xmlns:wne="http://schemas.microsoft.com/office/word/2006/wordml" xmlns:wps="http://schemas.microsoft.com/office/word/2010/wordprocessingShape" mc:Ignorable="w14 w15 wp14">
+<w:document xmlns:wpc="http://schemas.microsoft.com/office/word/2010/wordprocessingCanvas" xmlns:cx="http://schemas.microsoft.com/office/drawing/2014/chartex" xmlns:cx1="http://schemas.microsoft.com/office/drawing/2015/9/8/chartex" xmlns:mc="http://schemas.openxmlformats.org/markup-compatibility/2006" xmlns:o="urn:schemas-microsoft-com:office:office" xmlns:r="http://schemas.openxmlformats.org/officeDocument/2006/relationships" xmlns:m="http://schemas.openxmlformats.org/officeDocument/2006/math" xmlns:v="urn:schemas-microsoft-com:vml" xmlns:wp14="http://schemas.microsoft.com/office/word/2010/wordprocessingDrawing" xmlns:wp="http://schemas.openxmlformats.org/drawingml/2006/wordprocessingDrawing" xmlns:w10="urn:schemas-microsoft-com:office:word" xmlns:w="http://schemas.openxmlformats.org/wordprocessingml/2006/main" xmlns:w14="http://schemas.microsoft.com/office/word/2010/wordml" xmlns:w15="http://schemas.microsoft.com/office/word/2012/wordml" xmlns:w16se="http://schemas.microsoft.com/office/word/2015/wordml/symex" xmlns:wpg="http://schemas.microsoft.com/office/word/2010/wordprocessingGroup" xmlns:wpi="http://schemas.microsoft.com/office/word/2010/wordprocessingInk" xmlns:wne="http://schemas.microsoft.com/office/word/2006/wordml" xmlns:wps="http://schemas.microsoft.com/office/word/2010/wordprocessingShape" mc:Ignorable="w14 w15 w16se wp14">
   <w:body>
     <w:p>
       <w:pPr>
@@ -841,10 +841,7 @@
           </w:tcPr>
           <w:p>
             <w:r>
-              <w:t>and my soul is troubled greatly;</w:t>
-            </w:r>
-            <w:r>
-              <w:t xml:space="preserve"> but Thou, O Lord, how long?</w:t>
+              <w:t>and my soul is troubled greatly; but Thou, O Lord, how long?</w:t>
             </w:r>
           </w:p>
         </w:tc>
@@ -1013,11 +1010,16 @@
               <w:t xml:space="preserve">save me for </w:t>
             </w:r>
             <w:r>
-              <w:t>Your</w:t>
-            </w:r>
-            <w:r>
-              <w:t xml:space="preserve"> mercy’s sake.</w:t>
-            </w:r>
+              <w:t>the sake of Your</w:t>
+            </w:r>
+            <w:r>
+              <w:t xml:space="preserve"> mercy.</w:t>
+            </w:r>
+          </w:p>
+          <w:p>
+            <w:pPr>
+              <w:pStyle w:val="EnglishHangEndNoCoptic"/>
+            </w:pPr>
           </w:p>
         </w:tc>
         <w:tc>
@@ -1226,7 +1228,16 @@
             </w:pPr>
             <w:r>
               <w:tab/>
-              <w:t xml:space="preserve">and who will confess You </w:t>
+              <w:t>and who will confess</w:t>
+            </w:r>
+            <w:r>
+              <w:rPr>
+                <w:rStyle w:val="FootnoteReference"/>
+              </w:rPr>
+              <w:footnoteReference w:id="6"/>
+            </w:r>
+            <w:r>
+              <w:t xml:space="preserve"> You </w:t>
             </w:r>
             <w:r>
               <w:t xml:space="preserve">in </w:t>
@@ -1466,10 +1477,7 @@
               <w:pStyle w:val="EnglishHangNoCoptic"/>
             </w:pPr>
             <w:r>
-              <w:t>7 I am weary and wor</w:t>
-            </w:r>
-            <w:r>
-              <w:t>n with my groaning.</w:t>
+              <w:t>7 I am weary with my groaning;</w:t>
             </w:r>
           </w:p>
           <w:p>
@@ -1478,7 +1486,10 @@
             </w:pPr>
             <w:r>
               <w:tab/>
-              <w:t xml:space="preserve">Every night I </w:t>
+              <w:t>e</w:t>
+            </w:r>
+            <w:r>
+              <w:t xml:space="preserve">very night I </w:t>
             </w:r>
             <w:r>
               <w:t>wash</w:t>
@@ -1724,7 +1735,13 @@
               <w:pStyle w:val="EnglishHangNoCoptic"/>
             </w:pPr>
             <w:r>
-              <w:t>8 My eye is troubled with anger;</w:t>
+              <w:t xml:space="preserve">8 My eye is troubled </w:t>
+            </w:r>
+            <w:r>
+              <w:t>due to</w:t>
+            </w:r>
+            <w:r>
+              <w:t xml:space="preserve"> anger;</w:t>
             </w:r>
           </w:p>
           <w:p>
@@ -1908,7 +1925,7 @@
               <w:rPr>
                 <w:rStyle w:val="FootnoteReference"/>
               </w:rPr>
-              <w:footnoteReference w:id="6"/>
+              <w:footnoteReference w:id="7"/>
             </w:r>
           </w:p>
           <w:p>
@@ -1930,13 +1947,19 @@
               <w:pStyle w:val="EnglishHangNoCoptic"/>
             </w:pPr>
             <w:r>
-              <w:t>9 Depart from me, all you who do evil,</w:t>
+              <w:t xml:space="preserve">9 Depart from me, all you </w:t>
+            </w:r>
+            <w:r>
+              <w:t>workers of iniquity</w:t>
+            </w:r>
+            <w:r>
+              <w:t>,</w:t>
             </w:r>
             <w:r>
               <w:rPr>
                 <w:rStyle w:val="FootnoteReference"/>
               </w:rPr>
-              <w:footnoteReference w:id="7"/>
+              <w:footnoteReference w:id="8"/>
             </w:r>
           </w:p>
           <w:p>
@@ -1975,6 +1998,7 @@
                 <w:sz w:val="27"/>
                 <w:szCs w:val="27"/>
               </w:rPr>
+              <w:lastRenderedPageBreak/>
               <w:t>Depart from me, all ye workers of iniquity; for the Lord has heard the voice of my weeping.  </w:t>
             </w:r>
           </w:p>
@@ -2017,7 +2041,11 @@
               <w:pStyle w:val="EngIndEnd"/>
             </w:pPr>
             <w:r>
-              <w:t>because the Lord listened to the voice of my weeping.</w:t>
+              <w:t xml:space="preserve">because the Lord listened to the voice of my </w:t>
+            </w:r>
+            <w:r>
+              <w:lastRenderedPageBreak/>
+              <w:t>weeping.</w:t>
             </w:r>
           </w:p>
         </w:tc>
@@ -2043,6 +2071,7 @@
                 <w:szCs w:val="24"/>
                 <w:shd w:val="clear" w:color="auto" w:fill="FFFFFF"/>
               </w:rPr>
+              <w:lastRenderedPageBreak/>
               <w:t>Depart from me, all ye that work iniquity; for the Lord has heard the voice of my weeping. </w:t>
             </w:r>
           </w:p>
@@ -2348,7 +2377,19 @@
             </w:pPr>
             <w:r>
               <w:tab/>
-              <w:t>may they soon be routed and utterly confounded.</w:t>
+              <w:t xml:space="preserve">may they be </w:t>
+            </w:r>
+            <w:r>
+              <w:t>turned back,</w:t>
+            </w:r>
+            <w:r>
+              <w:t xml:space="preserve"> and </w:t>
+            </w:r>
+            <w:r>
+              <w:t>suddenly put to shame</w:t>
+            </w:r>
+            <w:r>
+              <w:t>.</w:t>
             </w:r>
           </w:p>
           <w:p>
@@ -2538,7 +2579,7 @@
 </file>
 
 <file path=word/endnotes.xml><?xml version="1.0" encoding="utf-8"?>
-<w:endnotes xmlns:wpc="http://schemas.microsoft.com/office/word/2010/wordprocessingCanvas" xmlns:mo="http://schemas.microsoft.com/office/mac/office/2008/main" xmlns:mc="http://schemas.openxmlformats.org/markup-compatibility/2006" xmlns:mv="urn:schemas-microsoft-com:mac:vml" xmlns:o="urn:schemas-microsoft-com:office:office" xmlns:r="http://schemas.openxmlformats.org/officeDocument/2006/relationships" xmlns:m="http://schemas.openxmlformats.org/officeDocument/2006/math" xmlns:v="urn:schemas-microsoft-com:vml" xmlns:wp14="http://schemas.microsoft.com/office/word/2010/wordprocessingDrawing" xmlns:wp="http://schemas.openxmlformats.org/drawingml/2006/wordprocessingDrawing" xmlns:w10="urn:schemas-microsoft-com:office:word" xmlns:w="http://schemas.openxmlformats.org/wordprocessingml/2006/main" xmlns:w14="http://schemas.microsoft.com/office/word/2010/wordml" xmlns:w15="http://schemas.microsoft.com/office/word/2012/wordml" xmlns:wpg="http://schemas.microsoft.com/office/word/2010/wordprocessingGroup" xmlns:wpi="http://schemas.microsoft.com/office/word/2010/wordprocessingInk" xmlns:wne="http://schemas.microsoft.com/office/word/2006/wordml" xmlns:wps="http://schemas.microsoft.com/office/word/2010/wordprocessingShape" mc:Ignorable="w14 w15 wp14">
+<w:endnotes xmlns:wpc="http://schemas.microsoft.com/office/word/2010/wordprocessingCanvas" xmlns:cx="http://schemas.microsoft.com/office/drawing/2014/chartex" xmlns:cx1="http://schemas.microsoft.com/office/drawing/2015/9/8/chartex" xmlns:mc="http://schemas.openxmlformats.org/markup-compatibility/2006" xmlns:o="urn:schemas-microsoft-com:office:office" xmlns:r="http://schemas.openxmlformats.org/officeDocument/2006/relationships" xmlns:m="http://schemas.openxmlformats.org/officeDocument/2006/math" xmlns:v="urn:schemas-microsoft-com:vml" xmlns:wp14="http://schemas.microsoft.com/office/word/2010/wordprocessingDrawing" xmlns:wp="http://schemas.openxmlformats.org/drawingml/2006/wordprocessingDrawing" xmlns:w10="urn:schemas-microsoft-com:office:word" xmlns:w="http://schemas.openxmlformats.org/wordprocessingml/2006/main" xmlns:w14="http://schemas.microsoft.com/office/word/2010/wordml" xmlns:w15="http://schemas.microsoft.com/office/word/2012/wordml" xmlns:w16se="http://schemas.microsoft.com/office/word/2015/wordml/symex" xmlns:wpg="http://schemas.microsoft.com/office/word/2010/wordprocessingGroup" xmlns:wpi="http://schemas.microsoft.com/office/word/2010/wordprocessingInk" xmlns:wne="http://schemas.microsoft.com/office/word/2006/wordml" xmlns:wps="http://schemas.microsoft.com/office/word/2010/wordprocessingShape" mc:Ignorable="w14 w15 w16se wp14">
   <w:endnote w:type="separator" w:id="-1">
     <w:p>
       <w:pPr>
@@ -2563,7 +2604,7 @@
 </file>
 
 <file path=word/footnotes.xml><?xml version="1.0" encoding="utf-8"?>
-<w:footnotes xmlns:wpc="http://schemas.microsoft.com/office/word/2010/wordprocessingCanvas" xmlns:mo="http://schemas.microsoft.com/office/mac/office/2008/main" xmlns:mc="http://schemas.openxmlformats.org/markup-compatibility/2006" xmlns:mv="urn:schemas-microsoft-com:mac:vml" xmlns:o="urn:schemas-microsoft-com:office:office" xmlns:r="http://schemas.openxmlformats.org/officeDocument/2006/relationships" xmlns:m="http://schemas.openxmlformats.org/officeDocument/2006/math" xmlns:v="urn:schemas-microsoft-com:vml" xmlns:wp14="http://schemas.microsoft.com/office/word/2010/wordprocessingDrawing" xmlns:wp="http://schemas.openxmlformats.org/drawingml/2006/wordprocessingDrawing" xmlns:w10="urn:schemas-microsoft-com:office:word" xmlns:w="http://schemas.openxmlformats.org/wordprocessingml/2006/main" xmlns:w14="http://schemas.microsoft.com/office/word/2010/wordml" xmlns:w15="http://schemas.microsoft.com/office/word/2012/wordml" xmlns:wpg="http://schemas.microsoft.com/office/word/2010/wordprocessingGroup" xmlns:wpi="http://schemas.microsoft.com/office/word/2010/wordprocessingInk" xmlns:wne="http://schemas.microsoft.com/office/word/2006/wordml" xmlns:wps="http://schemas.microsoft.com/office/word/2010/wordprocessingShape" mc:Ignorable="w14 w15 wp14">
+<w:footnotes xmlns:wpc="http://schemas.microsoft.com/office/word/2010/wordprocessingCanvas" xmlns:cx="http://schemas.microsoft.com/office/drawing/2014/chartex" xmlns:cx1="http://schemas.microsoft.com/office/drawing/2015/9/8/chartex" xmlns:mc="http://schemas.openxmlformats.org/markup-compatibility/2006" xmlns:o="urn:schemas-microsoft-com:office:office" xmlns:r="http://schemas.openxmlformats.org/officeDocument/2006/relationships" xmlns:m="http://schemas.openxmlformats.org/officeDocument/2006/math" xmlns:v="urn:schemas-microsoft-com:vml" xmlns:wp14="http://schemas.microsoft.com/office/word/2010/wordprocessingDrawing" xmlns:wp="http://schemas.openxmlformats.org/drawingml/2006/wordprocessingDrawing" xmlns:w10="urn:schemas-microsoft-com:office:word" xmlns:w="http://schemas.openxmlformats.org/wordprocessingml/2006/main" xmlns:w14="http://schemas.microsoft.com/office/word/2010/wordml" xmlns:w15="http://schemas.microsoft.com/office/word/2012/wordml" xmlns:w16se="http://schemas.microsoft.com/office/word/2015/wordml/symex" xmlns:wpg="http://schemas.microsoft.com/office/word/2010/wordprocessingGroup" xmlns:wpi="http://schemas.microsoft.com/office/word/2010/wordprocessingInk" xmlns:wne="http://schemas.microsoft.com/office/word/2006/wordml" xmlns:wps="http://schemas.microsoft.com/office/word/2010/wordprocessingShape" mc:Ignorable="w14 w15 w16se wp14">
   <w:footnote w:type="separator" w:id="-1">
     <w:p>
       <w:pPr>
@@ -2739,7 +2780,7 @@
         <w:footnoteRef/>
       </w:r>
       <w:r>
-        <w:t xml:space="preserve"> cp. Mt. 7:23.</w:t>
+        <w:t xml:space="preserve"> [JS] or “give thanks”. The word conveys “thankfully confess with praise”</w:t>
       </w:r>
     </w:p>
   </w:footnote>
@@ -2759,11 +2800,30 @@
       </w:r>
     </w:p>
   </w:footnote>
+  <w:footnote w:id="8">
+    <w:p>
+      <w:pPr>
+        <w:pStyle w:val="footnote"/>
+      </w:pPr>
+      <w:r>
+        <w:rPr>
+          <w:rStyle w:val="FootnoteReference"/>
+        </w:rPr>
+        <w:footnoteRef/>
+      </w:r>
+      <w:r>
+        <w:t xml:space="preserve"> cp. Mt. 7:23.</w:t>
+      </w:r>
+      <w:r>
+        <w:t xml:space="preserve"> [JS] iniquity, or lawlessness</w:t>
+      </w:r>
+    </w:p>
+  </w:footnote>
 </w:footnotes>
 </file>
 
 <file path=word/styles.xml><?xml version="1.0" encoding="utf-8"?>
-<w:styles xmlns:mc="http://schemas.openxmlformats.org/markup-compatibility/2006" xmlns:r="http://schemas.openxmlformats.org/officeDocument/2006/relationships" xmlns:w="http://schemas.openxmlformats.org/wordprocessingml/2006/main" xmlns:w14="http://schemas.microsoft.com/office/word/2010/wordml" xmlns:w15="http://schemas.microsoft.com/office/word/2012/wordml" mc:Ignorable="w14 w15">
+<w:styles xmlns:mc="http://schemas.openxmlformats.org/markup-compatibility/2006" xmlns:r="http://schemas.openxmlformats.org/officeDocument/2006/relationships" xmlns:w="http://schemas.openxmlformats.org/wordprocessingml/2006/main" xmlns:w14="http://schemas.microsoft.com/office/word/2010/wordml" xmlns:w15="http://schemas.microsoft.com/office/word/2012/wordml" xmlns:w16se="http://schemas.microsoft.com/office/word/2015/wordml/symex" mc:Ignorable="w14 w15 w16se">
   <w:docDefaults>
     <w:rPrDefault>
       <w:rPr>
@@ -2779,7 +2839,7 @@
       </w:pPr>
     </w:pPrDefault>
   </w:docDefaults>
-  <w:latentStyles w:defLockedState="0" w:defUIPriority="99" w:defSemiHidden="0" w:defUnhideWhenUsed="0" w:defQFormat="0" w:count="380">
+  <w:latentStyles w:defLockedState="0" w:defUIPriority="99" w:defSemiHidden="0" w:defUnhideWhenUsed="0" w:defQFormat="0" w:count="371">
     <w:lsdException w:name="Normal" w:uiPriority="0" w:qFormat="1"/>
     <w:lsdException w:name="heading 1" w:uiPriority="9" w:qFormat="1"/>
     <w:lsdException w:name="heading 2" w:semiHidden="1" w:uiPriority="9" w:unhideWhenUsed="1" w:qFormat="1"/>
@@ -2936,15 +2996,6 @@
     <w:lsdException w:name="Balloon Text" w:semiHidden="1" w:unhideWhenUsed="1"/>
     <w:lsdException w:name="Table Grid" w:uiPriority="59"/>
     <w:lsdException w:name="Table Theme" w:semiHidden="1" w:unhideWhenUsed="1"/>
-    <w:lsdException w:name="Note Level 1" w:semiHidden="1" w:unhideWhenUsed="1"/>
-    <w:lsdException w:name="Note Level 2" w:semiHidden="1" w:unhideWhenUsed="1"/>
-    <w:lsdException w:name="Note Level 3" w:semiHidden="1" w:unhideWhenUsed="1"/>
-    <w:lsdException w:name="Note Level 4" w:semiHidden="1" w:unhideWhenUsed="1"/>
-    <w:lsdException w:name="Note Level 5" w:semiHidden="1" w:unhideWhenUsed="1"/>
-    <w:lsdException w:name="Note Level 6" w:semiHidden="1" w:unhideWhenUsed="1"/>
-    <w:lsdException w:name="Note Level 7" w:semiHidden="1" w:unhideWhenUsed="1"/>
-    <w:lsdException w:name="Note Level 8" w:semiHidden="1" w:unhideWhenUsed="1"/>
-    <w:lsdException w:name="Note Level 9" w:semiHidden="1" w:unhideWhenUsed="1"/>
     <w:lsdException w:name="Placeholder Text" w:semiHidden="1"/>
     <w:lsdException w:name="No Spacing" w:uiPriority="1" w:qFormat="1"/>
     <w:lsdException w:name="Light Shading" w:uiPriority="60"/>
@@ -3282,7 +3333,6 @@
       <w:spacing w:after="0" w:line="240" w:lineRule="auto"/>
     </w:pPr>
     <w:tblPr>
-      <w:tblInd w:w="0" w:type="dxa"/>
       <w:tblBorders>
         <w:top w:val="single" w:sz="4" w:space="0" w:color="auto"/>
         <w:left w:val="single" w:sz="4" w:space="0" w:color="auto"/>
@@ -3291,12 +3341,6 @@
         <w:insideH w:val="single" w:sz="4" w:space="0" w:color="auto"/>
         <w:insideV w:val="single" w:sz="4" w:space="0" w:color="auto"/>
       </w:tblBorders>
-      <w:tblCellMar>
-        <w:top w:w="0" w:type="dxa"/>
-        <w:left w:w="108" w:type="dxa"/>
-        <w:bottom w:w="0" w:type="dxa"/>
-        <w:right w:w="108" w:type="dxa"/>
-      </w:tblCellMar>
     </w:tblPr>
   </w:style>
   <w:style w:type="paragraph" w:customStyle="1" w:styleId="Coptic">
@@ -4127,7 +4171,7 @@
 </file>
 
 <file path=customXml/itemProps1.xml><?xml version="1.0" encoding="utf-8"?>
-<ds:datastoreItem xmlns:ds="http://schemas.openxmlformats.org/officeDocument/2006/customXml" ds:itemID="{798D373B-A91D-B749-AB51-39553353BCCC}">
+<ds:datastoreItem xmlns:ds="http://schemas.openxmlformats.org/officeDocument/2006/customXml" ds:itemID="{D2DFE1CE-B11D-4DB6-9576-6DA1031A5A53}">
   <ds:schemaRefs>
     <ds:schemaRef ds:uri="http://schemas.openxmlformats.org/officeDocument/2006/bibliography"/>
   </ds:schemaRefs>

</xml_diff>